<commit_message>
Update descriptions and example
</commit_message>
<xml_diff>
--- a/test.docx
+++ b/test.docx
@@ -1,6 +1,6 @@
 
 <file path=word/document.xml><?xml version="1.0" encoding="utf-8"?>
-<w:document xmlns:wpc="http://schemas.microsoft.com/office/word/2010/wordprocessingCanvas" xmlns:cx="http://schemas.microsoft.com/office/drawing/2014/chartex" xmlns:cx1="http://schemas.microsoft.com/office/drawing/2015/9/8/chartex" xmlns:mc="http://schemas.openxmlformats.org/markup-compatibility/2006" xmlns:o="urn:schemas-microsoft-com:office:office" xmlns:r="http://schemas.openxmlformats.org/officeDocument/2006/relationships" xmlns:m="http://schemas.openxmlformats.org/officeDocument/2006/math" xmlns:v="urn:schemas-microsoft-com:vml" xmlns:wp14="http://schemas.microsoft.com/office/word/2010/wordprocessingDrawing" xmlns:wp="http://schemas.openxmlformats.org/drawingml/2006/wordprocessingDrawing" xmlns:w10="urn:schemas-microsoft-com:office:word" xmlns:w="http://schemas.openxmlformats.org/wordprocessingml/2006/main" xmlns:w14="http://schemas.microsoft.com/office/word/2010/wordml" xmlns:w15="http://schemas.microsoft.com/office/word/2012/wordml" xmlns:w16se="http://schemas.microsoft.com/office/word/2015/wordml/symex" xmlns:wpg="http://schemas.microsoft.com/office/word/2010/wordprocessingGroup" xmlns:wpi="http://schemas.microsoft.com/office/word/2010/wordprocessingInk" xmlns:wne="http://schemas.microsoft.com/office/word/2006/wordml" xmlns:wps="http://schemas.microsoft.com/office/word/2010/wordprocessingShape" mc:Ignorable="w14 w15 w16se wp14">
+<w:document xmlns:wpc="http://schemas.microsoft.com/office/word/2010/wordprocessingCanvas" xmlns:cx="http://schemas.microsoft.com/office/drawing/2014/chartex" xmlns:cx1="http://schemas.microsoft.com/office/drawing/2015/9/8/chartex" xmlns:cx2="http://schemas.microsoft.com/office/drawing/2015/10/21/chartex" xmlns:cx3="http://schemas.microsoft.com/office/drawing/2016/5/9/chartex" xmlns:cx4="http://schemas.microsoft.com/office/drawing/2016/5/10/chartex" xmlns:cx5="http://schemas.microsoft.com/office/drawing/2016/5/11/chartex" xmlns:cx6="http://schemas.microsoft.com/office/drawing/2016/5/12/chartex" xmlns:cx7="http://schemas.microsoft.com/office/drawing/2016/5/13/chartex" xmlns:cx8="http://schemas.microsoft.com/office/drawing/2016/5/14/chartex" xmlns:mc="http://schemas.openxmlformats.org/markup-compatibility/2006" xmlns:aink="http://schemas.microsoft.com/office/drawing/2016/ink" xmlns:am3d="http://schemas.microsoft.com/office/drawing/2017/model3d" xmlns:o="urn:schemas-microsoft-com:office:office" xmlns:oel="http://schemas.microsoft.com/office/2019/extlst" xmlns:r="http://schemas.openxmlformats.org/officeDocument/2006/relationships" xmlns:m="http://schemas.openxmlformats.org/officeDocument/2006/math" xmlns:v="urn:schemas-microsoft-com:vml" xmlns:wp14="http://schemas.microsoft.com/office/word/2010/wordprocessingDrawing" xmlns:wp="http://schemas.openxmlformats.org/drawingml/2006/wordprocessingDrawing" xmlns:w10="urn:schemas-microsoft-com:office:word" xmlns:w="http://schemas.openxmlformats.org/wordprocessingml/2006/main" xmlns:w14="http://schemas.microsoft.com/office/word/2010/wordml" xmlns:w15="http://schemas.microsoft.com/office/word/2012/wordml" xmlns:w16cex="http://schemas.microsoft.com/office/word/2018/wordml/cex" xmlns:w16cid="http://schemas.microsoft.com/office/word/2016/wordml/cid" xmlns:w16="http://schemas.microsoft.com/office/word/2018/wordml" xmlns:w16du="http://schemas.microsoft.com/office/word/2023/wordml/word16du" xmlns:w16sdtdh="http://schemas.microsoft.com/office/word/2020/wordml/sdtdatahash" xmlns:w16sdtfl="http://schemas.microsoft.com/office/word/2024/wordml/sdtformatlock" xmlns:w16se="http://schemas.microsoft.com/office/word/2015/wordml/symex" xmlns:wpg="http://schemas.microsoft.com/office/word/2010/wordprocessingGroup" xmlns:wpi="http://schemas.microsoft.com/office/word/2010/wordprocessingInk" xmlns:wne="http://schemas.microsoft.com/office/word/2006/wordml" xmlns:wps="http://schemas.microsoft.com/office/word/2010/wordprocessingShape" mc:Ignorable="w14 w15 w16se w16cid w16 w16cex w16sdtdh w16sdtfl w16du wp14">
   <w:body>
     <w:p>
       <w:pPr>
@@ -12,8 +12,6 @@
           <w:lang w:val="en-US"/>
         </w:rPr>
       </w:pPr>
-      <w:bookmarkStart w:id="0" w:name="_GoBack"/>
-      <w:bookmarkEnd w:id="0"/>
     </w:p>
     <w:p>
       <w:pPr>
@@ -194,16 +192,19 @@
           <w:color w:val="808080"/>
           <w:lang w:val="en-US"/>
         </w:rPr>
-        <w:t>\title{</w:t>
-      </w:r>
+        <w:t>\</w:t>
+      </w:r>
+      <w:proofErr w:type="gramStart"/>
       <w:r>
         <w:rPr>
           <w:rFonts w:ascii="Calibri" w:hAnsi="Calibri" w:cs="Calibri"/>
           <w:b w:val="0"/>
-          <w:lang w:val="en-US"/>
-        </w:rPr>
-        <w:t>MS Word as Latex editor</w:t>
-      </w:r>
+          <w:color w:val="808080"/>
+          <w:lang w:val="en-US"/>
+        </w:rPr>
+        <w:t>title{</w:t>
+      </w:r>
+      <w:proofErr w:type="gramEnd"/>
       <w:r>
         <w:rPr>
           <w:rFonts w:ascii="Calibri" w:hAnsi="Calibri" w:cs="Calibri"/>
@@ -211,6 +212,47 @@
           <w:color w:val="808080"/>
           <w:lang w:val="en-US"/>
         </w:rPr>
+        <w:t xml:space="preserve">Edit </w:t>
+      </w:r>
+      <w:r>
+        <w:rPr>
+          <w:rFonts w:ascii="Calibri" w:hAnsi="Calibri" w:cs="Calibri"/>
+          <w:b w:val="0"/>
+          <w:lang w:val="en-US"/>
+        </w:rPr>
+        <w:t>La</w:t>
+      </w:r>
+      <w:r>
+        <w:rPr>
+          <w:rFonts w:ascii="Calibri" w:hAnsi="Calibri" w:cs="Calibri"/>
+          <w:b w:val="0"/>
+          <w:lang w:val="en-US"/>
+        </w:rPr>
+        <w:t>T</w:t>
+      </w:r>
+      <w:r>
+        <w:rPr>
+          <w:rFonts w:ascii="Calibri" w:hAnsi="Calibri" w:cs="Calibri"/>
+          <w:b w:val="0"/>
+          <w:lang w:val="en-US"/>
+        </w:rPr>
+        <w:t>e</w:t>
+      </w:r>
+      <w:r>
+        <w:rPr>
+          <w:rFonts w:ascii="Calibri" w:hAnsi="Calibri" w:cs="Calibri"/>
+          <w:b w:val="0"/>
+          <w:lang w:val="en-US"/>
+        </w:rPr>
+        <w:t>X documents inside MS Word</w:t>
+      </w:r>
+      <w:r>
+        <w:rPr>
+          <w:rFonts w:ascii="Calibri" w:hAnsi="Calibri" w:cs="Calibri"/>
+          <w:b w:val="0"/>
+          <w:color w:val="808080"/>
+          <w:lang w:val="en-US"/>
+        </w:rPr>
         <w:t>}</w:t>
       </w:r>
     </w:p>
@@ -227,15 +269,25 @@
           <w:color w:val="808080"/>
           <w:lang w:val="en-US"/>
         </w:rPr>
-        <w:t>\author{</w:t>
-      </w:r>
+        <w:t>\</w:t>
+      </w:r>
+      <w:proofErr w:type="gramStart"/>
+      <w:r>
+        <w:rPr>
+          <w:rFonts w:ascii="Calibri" w:hAnsi="Calibri" w:cs="Calibri"/>
+          <w:color w:val="808080"/>
+          <w:lang w:val="en-US"/>
+        </w:rPr>
+        <w:t>author{</w:t>
+      </w:r>
+      <w:proofErr w:type="gramEnd"/>
       <w:r>
         <w:rPr>
           <w:rFonts w:ascii="Calibri" w:hAnsi="Calibri" w:cs="Calibri"/>
           <w:color w:val="C0C0C0"/>
           <w:lang w:val="en-US"/>
         </w:rPr>
-        <w:t>Doktorierer</w:t>
+        <w:t>Your Name</w:t>
       </w:r>
       <w:r>
         <w:rPr>
@@ -335,23 +387,26 @@
           <w:color w:val="808080"/>
           <w:lang w:val="en-US"/>
         </w:rPr>
-        <w:t>\section{</w:t>
-      </w:r>
+        <w:t>\</w:t>
+      </w:r>
+      <w:proofErr w:type="gramStart"/>
       <w:r>
         <w:rPr>
           <w:rFonts w:ascii="Calibri" w:hAnsi="Calibri" w:cs="Calibri"/>
           <w:b w:val="0"/>
-          <w:lang w:val="en-US"/>
-        </w:rPr>
-        <w:t xml:space="preserve">Example </w:t>
-      </w:r>
+          <w:color w:val="808080"/>
+          <w:lang w:val="en-US"/>
+        </w:rPr>
+        <w:t>section{</w:t>
+      </w:r>
+      <w:proofErr w:type="gramEnd"/>
       <w:r>
         <w:rPr>
           <w:rFonts w:ascii="Calibri" w:hAnsi="Calibri" w:cs="Calibri"/>
           <w:b w:val="0"/>
           <w:lang w:val="en-US"/>
         </w:rPr>
-        <w:t>itemize</w:t>
+        <w:t>Introduction</w:t>
       </w:r>
       <w:r>
         <w:rPr>
@@ -386,9 +441,8 @@
           <w:szCs w:val="22"/>
           <w:lang w:val="en-US"/>
         </w:rPr>
-        <w:t xml:space="preserve">Lorem ipsum dolor sit </w:t>
-      </w:r>
-      <w:proofErr w:type="spellStart"/>
+        <w:t>For text, best is to remove paragraph spacing, because new paragraphs in LaTeX are marked by an empty line anyway. Also block text in MS Word looks nicer</w:t>
+      </w:r>
       <w:r>
         <w:rPr>
           <w:rFonts w:ascii="Calibri" w:eastAsia="Calibri" w:hAnsi="Calibri" w:cs="Calibri"/>
@@ -399,10 +453,13 @@
           <w:szCs w:val="22"/>
           <w:lang w:val="en-US"/>
         </w:rPr>
-        <w:t>amet</w:t>
-      </w:r>
-      <w:proofErr w:type="spellEnd"/>
-      <w:r>
+        <w:t xml:space="preserve"> </w:t>
+      </w:r>
+    </w:p>
+    <w:p>
+      <w:pPr>
+        <w:pStyle w:val="Heading1"/>
+        <w:spacing w:after="0" w:line="240" w:lineRule="auto"/>
         <w:rPr>
           <w:rFonts w:ascii="Calibri" w:eastAsia="Calibri" w:hAnsi="Calibri" w:cs="Calibri"/>
           <w:b w:val="0"/>
@@ -412,665 +469,240 @@
           <w:szCs w:val="22"/>
           <w:lang w:val="en-US"/>
         </w:rPr>
-        <w:t xml:space="preserve">, </w:t>
-      </w:r>
-      <w:proofErr w:type="spellStart"/>
+      </w:pPr>
       <w:r>
         <w:rPr>
           <w:rFonts w:ascii="Calibri" w:eastAsia="Calibri" w:hAnsi="Calibri" w:cs="Calibri"/>
           <w:b w:val="0"/>
           <w:bCs w:val="0"/>
+          <w:color w:val="808080"/>
           <w:kern w:val="0"/>
           <w:sz w:val="22"/>
           <w:szCs w:val="22"/>
           <w:lang w:val="en-US"/>
         </w:rPr>
-        <w:t>consectetuer</w:t>
-      </w:r>
-      <w:proofErr w:type="spellEnd"/>
-      <w:r>
-        <w:rPr>
-          <w:rFonts w:ascii="Calibri" w:eastAsia="Calibri" w:hAnsi="Calibri" w:cs="Calibri"/>
-          <w:b w:val="0"/>
-          <w:bCs w:val="0"/>
-          <w:kern w:val="0"/>
-          <w:sz w:val="22"/>
-          <w:szCs w:val="22"/>
+        <w:t>\begin{itemize}</w:t>
+      </w:r>
+    </w:p>
+    <w:p>
+      <w:pPr>
+        <w:spacing w:after="0" w:line="240" w:lineRule="auto"/>
+        <w:ind w:left="708"/>
+        <w:jc w:val="both"/>
+        <w:rPr>
+          <w:rFonts w:cs="Calibri"/>
+          <w:lang w:val="en-US"/>
+        </w:rPr>
+      </w:pPr>
+      <w:r>
+        <w:rPr>
+          <w:rFonts w:cs="Calibri"/>
+          <w:lang w:val="en-US"/>
+        </w:rPr>
+        <w:t xml:space="preserve">\item </w:t>
+      </w:r>
+      <w:r>
+        <w:rPr>
+          <w:rFonts w:cs="Calibri"/>
+          <w:lang w:val="en-US"/>
+        </w:rPr>
+        <w:t>Item</w:t>
+      </w:r>
+      <w:r>
+        <w:rPr>
+          <w:rFonts w:cs="Calibri"/>
+          <w:lang w:val="en-US"/>
+        </w:rPr>
+        <w:t>1</w:t>
+      </w:r>
+    </w:p>
+    <w:p>
+      <w:pPr>
+        <w:spacing w:after="0" w:line="240" w:lineRule="auto"/>
+        <w:ind w:left="495" w:firstLine="213"/>
+        <w:jc w:val="both"/>
+        <w:rPr>
+          <w:rFonts w:cs="Calibri"/>
+          <w:lang w:val="en-US"/>
+        </w:rPr>
+      </w:pPr>
+      <w:r>
+        <w:rPr>
+          <w:rFonts w:cs="Calibri"/>
+          <w:lang w:val="en-US"/>
+        </w:rPr>
+        <w:t xml:space="preserve">\item </w:t>
+      </w:r>
+      <w:r>
+        <w:rPr>
+          <w:rFonts w:cs="Calibri"/>
+          <w:lang w:val="en-US"/>
+        </w:rPr>
+        <w:t>Item</w:t>
+      </w:r>
+      <w:r>
+        <w:rPr>
+          <w:rFonts w:cs="Calibri"/>
+          <w:lang w:val="en-US"/>
+        </w:rPr>
+        <w:t>2</w:t>
+      </w:r>
+    </w:p>
+    <w:p>
+      <w:pPr>
+        <w:spacing w:after="0" w:line="240" w:lineRule="auto"/>
+        <w:jc w:val="both"/>
+        <w:rPr>
+          <w:rFonts w:cs="Calibri"/>
+          <w:lang w:val="en-US"/>
+        </w:rPr>
+      </w:pPr>
+      <w:r>
+        <w:rPr>
+          <w:rFonts w:cs="Calibri"/>
+          <w:color w:val="808080"/>
+          <w:lang w:val="en-US"/>
+        </w:rPr>
+        <w:t>\end{itemize}</w:t>
+      </w:r>
+    </w:p>
+    <w:p>
+      <w:pPr>
+        <w:spacing w:after="0" w:line="240" w:lineRule="auto"/>
+        <w:jc w:val="both"/>
+        <w:rPr>
+          <w:rFonts w:cs="Calibri"/>
+          <w:lang w:val="en-US"/>
+        </w:rPr>
+      </w:pPr>
+    </w:p>
+    <w:p>
+      <w:pPr>
+        <w:spacing w:after="0" w:line="240" w:lineRule="auto"/>
+        <w:jc w:val="both"/>
+        <w:rPr>
+          <w:rFonts w:cs="Calibri"/>
+          <w:lang w:val="en-US"/>
+        </w:rPr>
+      </w:pPr>
+      <w:r>
+        <w:rPr>
+          <w:rFonts w:cs="Calibri"/>
+          <w:lang w:val="en-US"/>
+        </w:rPr>
+        <w:t>For itemize and enumerate environments, w</w:t>
+      </w:r>
+      <w:r>
+        <w:rPr>
+          <w:rFonts w:cs="Calibri"/>
+          <w:lang w:val="en-US"/>
+        </w:rPr>
+        <w:t xml:space="preserve">e </w:t>
+      </w:r>
+      <w:r>
+        <w:rPr>
+          <w:rFonts w:cs="Calibri"/>
+          <w:lang w:val="en-US"/>
+        </w:rPr>
+        <w:t>only</w:t>
+      </w:r>
+      <w:r>
+        <w:rPr>
+          <w:rFonts w:cs="Calibri"/>
+          <w:lang w:val="en-US"/>
+        </w:rPr>
+        <w:t xml:space="preserve"> remove</w:t>
+      </w:r>
+      <w:r>
+        <w:rPr>
+          <w:rFonts w:cs="Calibri"/>
+          <w:lang w:val="en-US"/>
+        </w:rPr>
+        <w:t>/gray-out</w:t>
+      </w:r>
+      <w:r>
+        <w:rPr>
+          <w:rFonts w:cs="Calibri"/>
           <w:lang w:val="en-US"/>
         </w:rPr>
         <w:t xml:space="preserve"> </w:t>
       </w:r>
-      <w:proofErr w:type="spellStart"/>
-      <w:r>
-        <w:rPr>
-          <w:rFonts w:ascii="Calibri" w:eastAsia="Calibri" w:hAnsi="Calibri" w:cs="Calibri"/>
-          <w:b w:val="0"/>
-          <w:bCs w:val="0"/>
-          <w:kern w:val="0"/>
-          <w:sz w:val="22"/>
-          <w:szCs w:val="22"/>
-          <w:lang w:val="en-US"/>
-        </w:rPr>
-        <w:t>adipiscing</w:t>
-      </w:r>
-      <w:proofErr w:type="spellEnd"/>
-      <w:r>
-        <w:rPr>
-          <w:rFonts w:ascii="Calibri" w:eastAsia="Calibri" w:hAnsi="Calibri" w:cs="Calibri"/>
-          <w:b w:val="0"/>
-          <w:bCs w:val="0"/>
-          <w:kern w:val="0"/>
-          <w:sz w:val="22"/>
-          <w:szCs w:val="22"/>
+      <w:r>
+        <w:rPr>
+          <w:rFonts w:cs="Calibri"/>
+          <w:lang w:val="en-US"/>
+        </w:rPr>
+        <w:t>the “</w:t>
+      </w:r>
+      <w:r>
+        <w:rPr>
+          <w:rFonts w:cs="Calibri"/>
+          <w:lang w:val="en-US"/>
+        </w:rPr>
+        <w:t>begin</w:t>
+      </w:r>
+      <w:r>
+        <w:rPr>
+          <w:rFonts w:cs="Calibri"/>
+          <w:lang w:val="en-US"/>
+        </w:rPr>
+        <w:t>”- and</w:t>
+      </w:r>
+      <w:r>
+        <w:rPr>
+          <w:rFonts w:cs="Calibri"/>
           <w:lang w:val="en-US"/>
         </w:rPr>
         <w:t xml:space="preserve"> </w:t>
       </w:r>
-      <w:proofErr w:type="spellStart"/>
-      <w:r>
-        <w:rPr>
-          <w:rFonts w:ascii="Calibri" w:eastAsia="Calibri" w:hAnsi="Calibri" w:cs="Calibri"/>
-          <w:b w:val="0"/>
-          <w:bCs w:val="0"/>
-          <w:kern w:val="0"/>
-          <w:sz w:val="22"/>
-          <w:szCs w:val="22"/>
-          <w:lang w:val="en-US"/>
-        </w:rPr>
-        <w:t>elit</w:t>
-      </w:r>
-      <w:proofErr w:type="spellEnd"/>
-      <w:r>
-        <w:rPr>
-          <w:rFonts w:ascii="Calibri" w:eastAsia="Calibri" w:hAnsi="Calibri" w:cs="Calibri"/>
-          <w:b w:val="0"/>
-          <w:bCs w:val="0"/>
-          <w:kern w:val="0"/>
-          <w:sz w:val="22"/>
-          <w:szCs w:val="22"/>
-          <w:lang w:val="en-US"/>
-        </w:rPr>
-        <w:t xml:space="preserve">. Maecenas </w:t>
-      </w:r>
-      <w:proofErr w:type="spellStart"/>
-      <w:r>
-        <w:rPr>
-          <w:rFonts w:ascii="Calibri" w:eastAsia="Calibri" w:hAnsi="Calibri" w:cs="Calibri"/>
-          <w:b w:val="0"/>
-          <w:bCs w:val="0"/>
-          <w:kern w:val="0"/>
-          <w:sz w:val="22"/>
-          <w:szCs w:val="22"/>
-          <w:lang w:val="en-US"/>
-        </w:rPr>
-        <w:t>porttitor</w:t>
-      </w:r>
-      <w:proofErr w:type="spellEnd"/>
-      <w:r>
-        <w:rPr>
-          <w:rFonts w:ascii="Calibri" w:eastAsia="Calibri" w:hAnsi="Calibri" w:cs="Calibri"/>
-          <w:b w:val="0"/>
-          <w:bCs w:val="0"/>
-          <w:kern w:val="0"/>
-          <w:sz w:val="22"/>
-          <w:szCs w:val="22"/>
+      <w:r>
+        <w:rPr>
+          <w:rFonts w:cs="Calibri"/>
+          <w:lang w:val="en-US"/>
+        </w:rPr>
+        <w:t>“</w:t>
+      </w:r>
+      <w:r>
+        <w:rPr>
+          <w:rFonts w:cs="Calibri"/>
+          <w:lang w:val="en-US"/>
+        </w:rPr>
+        <w:t>end</w:t>
+      </w:r>
+      <w:r>
+        <w:rPr>
+          <w:rFonts w:cs="Calibri"/>
+          <w:lang w:val="en-US"/>
+        </w:rPr>
+        <w:t xml:space="preserve">”-tags because </w:t>
+      </w:r>
+      <w:r>
+        <w:rPr>
+          <w:rFonts w:cs="Calibri"/>
+          <w:lang w:val="en-US"/>
+        </w:rPr>
+        <w:t xml:space="preserve">there are too many subtleties for the </w:t>
+      </w:r>
+      <w:r>
+        <w:rPr>
+          <w:rFonts w:cs="Calibri"/>
+          <w:lang w:val="en-US"/>
+        </w:rPr>
+        <w:t>“item”-</w:t>
+      </w:r>
+      <w:r>
+        <w:rPr>
+          <w:rFonts w:cs="Calibri"/>
+          <w:lang w:val="en-US"/>
+        </w:rPr>
+        <w:t>tag</w:t>
+      </w:r>
+      <w:r>
+        <w:rPr>
+          <w:rFonts w:cs="Calibri"/>
           <w:lang w:val="en-US"/>
         </w:rPr>
         <w:t xml:space="preserve"> </w:t>
-      </w:r>
-      <w:proofErr w:type="spellStart"/>
-      <w:r>
-        <w:rPr>
-          <w:rFonts w:ascii="Calibri" w:eastAsia="Calibri" w:hAnsi="Calibri" w:cs="Calibri"/>
-          <w:b w:val="0"/>
-          <w:bCs w:val="0"/>
-          <w:kern w:val="0"/>
-          <w:sz w:val="22"/>
-          <w:szCs w:val="22"/>
-          <w:lang w:val="en-US"/>
-        </w:rPr>
-        <w:t>congue</w:t>
-      </w:r>
-      <w:proofErr w:type="spellEnd"/>
-      <w:r>
-        <w:rPr>
-          <w:rFonts w:ascii="Calibri" w:eastAsia="Calibri" w:hAnsi="Calibri" w:cs="Calibri"/>
-          <w:b w:val="0"/>
-          <w:bCs w:val="0"/>
-          <w:kern w:val="0"/>
-          <w:sz w:val="22"/>
-          <w:szCs w:val="22"/>
-          <w:lang w:val="en-US"/>
-        </w:rPr>
-        <w:t xml:space="preserve"> </w:t>
-      </w:r>
-      <w:proofErr w:type="spellStart"/>
-      <w:proofErr w:type="gramStart"/>
-      <w:r>
-        <w:rPr>
-          <w:rFonts w:ascii="Calibri" w:eastAsia="Calibri" w:hAnsi="Calibri" w:cs="Calibri"/>
-          <w:b w:val="0"/>
-          <w:bCs w:val="0"/>
-          <w:kern w:val="0"/>
-          <w:sz w:val="22"/>
-          <w:szCs w:val="22"/>
-          <w:lang w:val="en-US"/>
-        </w:rPr>
-        <w:t>massa</w:t>
-      </w:r>
-      <w:proofErr w:type="spellEnd"/>
-      <w:proofErr w:type="gramEnd"/>
-      <w:r>
-        <w:rPr>
-          <w:rFonts w:ascii="Calibri" w:eastAsia="Calibri" w:hAnsi="Calibri" w:cs="Calibri"/>
-          <w:b w:val="0"/>
-          <w:bCs w:val="0"/>
-          <w:kern w:val="0"/>
-          <w:sz w:val="22"/>
-          <w:szCs w:val="22"/>
-          <w:lang w:val="en-US"/>
-        </w:rPr>
-        <w:t xml:space="preserve">. </w:t>
-      </w:r>
-      <w:proofErr w:type="spellStart"/>
-      <w:r>
-        <w:rPr>
-          <w:rFonts w:ascii="Calibri" w:eastAsia="Calibri" w:hAnsi="Calibri" w:cs="Calibri"/>
-          <w:b w:val="0"/>
-          <w:bCs w:val="0"/>
-          <w:kern w:val="0"/>
-          <w:sz w:val="22"/>
-          <w:szCs w:val="22"/>
-          <w:lang w:val="en-US"/>
-        </w:rPr>
-        <w:t>Fusce</w:t>
-      </w:r>
-      <w:proofErr w:type="spellEnd"/>
-      <w:r>
-        <w:rPr>
-          <w:rFonts w:ascii="Calibri" w:eastAsia="Calibri" w:hAnsi="Calibri" w:cs="Calibri"/>
-          <w:b w:val="0"/>
-          <w:bCs w:val="0"/>
-          <w:kern w:val="0"/>
-          <w:sz w:val="22"/>
-          <w:szCs w:val="22"/>
-          <w:lang w:val="en-US"/>
-        </w:rPr>
-        <w:t xml:space="preserve"> </w:t>
-      </w:r>
-      <w:proofErr w:type="spellStart"/>
-      <w:r>
-        <w:rPr>
-          <w:rFonts w:ascii="Calibri" w:eastAsia="Calibri" w:hAnsi="Calibri" w:cs="Calibri"/>
-          <w:b w:val="0"/>
-          <w:bCs w:val="0"/>
-          <w:kern w:val="0"/>
-          <w:sz w:val="22"/>
-          <w:szCs w:val="22"/>
-          <w:lang w:val="en-US"/>
-        </w:rPr>
-        <w:t>posuere</w:t>
-      </w:r>
-      <w:proofErr w:type="spellEnd"/>
-      <w:r>
-        <w:rPr>
-          <w:rFonts w:ascii="Calibri" w:eastAsia="Calibri" w:hAnsi="Calibri" w:cs="Calibri"/>
-          <w:b w:val="0"/>
-          <w:bCs w:val="0"/>
-          <w:kern w:val="0"/>
-          <w:sz w:val="22"/>
-          <w:szCs w:val="22"/>
-          <w:lang w:val="en-US"/>
-        </w:rPr>
-        <w:t xml:space="preserve">, magna </w:t>
-      </w:r>
-      <w:proofErr w:type="spellStart"/>
-      <w:r>
-        <w:rPr>
-          <w:rFonts w:ascii="Calibri" w:eastAsia="Calibri" w:hAnsi="Calibri" w:cs="Calibri"/>
-          <w:b w:val="0"/>
-          <w:bCs w:val="0"/>
-          <w:kern w:val="0"/>
-          <w:sz w:val="22"/>
-          <w:szCs w:val="22"/>
-          <w:lang w:val="en-US"/>
-        </w:rPr>
-        <w:t>sed</w:t>
-      </w:r>
-      <w:proofErr w:type="spellEnd"/>
-      <w:r>
-        <w:rPr>
-          <w:rFonts w:ascii="Calibri" w:eastAsia="Calibri" w:hAnsi="Calibri" w:cs="Calibri"/>
-          <w:b w:val="0"/>
-          <w:bCs w:val="0"/>
-          <w:kern w:val="0"/>
-          <w:sz w:val="22"/>
-          <w:szCs w:val="22"/>
-          <w:lang w:val="en-US"/>
-        </w:rPr>
-        <w:t xml:space="preserve"> </w:t>
-      </w:r>
-      <w:proofErr w:type="spellStart"/>
-      <w:r>
-        <w:rPr>
-          <w:rFonts w:ascii="Calibri" w:eastAsia="Calibri" w:hAnsi="Calibri" w:cs="Calibri"/>
-          <w:b w:val="0"/>
-          <w:bCs w:val="0"/>
-          <w:kern w:val="0"/>
-          <w:sz w:val="22"/>
-          <w:szCs w:val="22"/>
-          <w:lang w:val="en-US"/>
-        </w:rPr>
-        <w:t>pulvinar</w:t>
-      </w:r>
-      <w:proofErr w:type="spellEnd"/>
-      <w:r>
-        <w:rPr>
-          <w:rFonts w:ascii="Calibri" w:eastAsia="Calibri" w:hAnsi="Calibri" w:cs="Calibri"/>
-          <w:b w:val="0"/>
-          <w:bCs w:val="0"/>
-          <w:kern w:val="0"/>
-          <w:sz w:val="22"/>
-          <w:szCs w:val="22"/>
-          <w:lang w:val="en-US"/>
-        </w:rPr>
-        <w:t xml:space="preserve"> </w:t>
-      </w:r>
-      <w:proofErr w:type="spellStart"/>
-      <w:r>
-        <w:rPr>
-          <w:rFonts w:ascii="Calibri" w:eastAsia="Calibri" w:hAnsi="Calibri" w:cs="Calibri"/>
-          <w:b w:val="0"/>
-          <w:bCs w:val="0"/>
-          <w:kern w:val="0"/>
-          <w:sz w:val="22"/>
-          <w:szCs w:val="22"/>
-          <w:lang w:val="en-US"/>
-        </w:rPr>
-        <w:t>ultricies</w:t>
-      </w:r>
-      <w:proofErr w:type="spellEnd"/>
-      <w:r>
-        <w:rPr>
-          <w:rFonts w:ascii="Calibri" w:eastAsia="Calibri" w:hAnsi="Calibri" w:cs="Calibri"/>
-          <w:b w:val="0"/>
-          <w:bCs w:val="0"/>
-          <w:kern w:val="0"/>
-          <w:sz w:val="22"/>
-          <w:szCs w:val="22"/>
-          <w:lang w:val="en-US"/>
-        </w:rPr>
-        <w:t xml:space="preserve">, </w:t>
-      </w:r>
-      <w:proofErr w:type="spellStart"/>
-      <w:proofErr w:type="gramStart"/>
-      <w:r>
-        <w:rPr>
-          <w:rFonts w:ascii="Calibri" w:eastAsia="Calibri" w:hAnsi="Calibri" w:cs="Calibri"/>
-          <w:b w:val="0"/>
-          <w:bCs w:val="0"/>
-          <w:kern w:val="0"/>
-          <w:sz w:val="22"/>
-          <w:szCs w:val="22"/>
-          <w:lang w:val="en-US"/>
-        </w:rPr>
-        <w:t>purus</w:t>
-      </w:r>
-      <w:proofErr w:type="spellEnd"/>
-      <w:proofErr w:type="gramEnd"/>
-      <w:r>
-        <w:rPr>
-          <w:rFonts w:ascii="Calibri" w:eastAsia="Calibri" w:hAnsi="Calibri" w:cs="Calibri"/>
-          <w:b w:val="0"/>
-          <w:bCs w:val="0"/>
-          <w:kern w:val="0"/>
-          <w:sz w:val="22"/>
-          <w:szCs w:val="22"/>
-          <w:lang w:val="en-US"/>
-        </w:rPr>
-        <w:t xml:space="preserve"> </w:t>
-      </w:r>
-      <w:proofErr w:type="spellStart"/>
-      <w:r>
-        <w:rPr>
-          <w:rFonts w:ascii="Calibri" w:eastAsia="Calibri" w:hAnsi="Calibri" w:cs="Calibri"/>
-          <w:b w:val="0"/>
-          <w:bCs w:val="0"/>
-          <w:kern w:val="0"/>
-          <w:sz w:val="22"/>
-          <w:szCs w:val="22"/>
-          <w:lang w:val="en-US"/>
-        </w:rPr>
-        <w:t>lectus</w:t>
-      </w:r>
-      <w:proofErr w:type="spellEnd"/>
-      <w:r>
-        <w:rPr>
-          <w:rFonts w:ascii="Calibri" w:eastAsia="Calibri" w:hAnsi="Calibri" w:cs="Calibri"/>
-          <w:b w:val="0"/>
-          <w:bCs w:val="0"/>
-          <w:kern w:val="0"/>
-          <w:sz w:val="22"/>
-          <w:szCs w:val="22"/>
-          <w:lang w:val="en-US"/>
-        </w:rPr>
-        <w:t xml:space="preserve"> </w:t>
-      </w:r>
-      <w:proofErr w:type="spellStart"/>
-      <w:r>
-        <w:rPr>
-          <w:rFonts w:ascii="Calibri" w:eastAsia="Calibri" w:hAnsi="Calibri" w:cs="Calibri"/>
-          <w:b w:val="0"/>
-          <w:bCs w:val="0"/>
-          <w:kern w:val="0"/>
-          <w:sz w:val="22"/>
-          <w:szCs w:val="22"/>
-          <w:lang w:val="en-US"/>
-        </w:rPr>
-        <w:t>malesuada</w:t>
-      </w:r>
-      <w:proofErr w:type="spellEnd"/>
-      <w:r>
-        <w:rPr>
-          <w:rFonts w:ascii="Calibri" w:eastAsia="Calibri" w:hAnsi="Calibri" w:cs="Calibri"/>
-          <w:b w:val="0"/>
-          <w:bCs w:val="0"/>
-          <w:kern w:val="0"/>
-          <w:sz w:val="22"/>
-          <w:szCs w:val="22"/>
-          <w:lang w:val="en-US"/>
-        </w:rPr>
-        <w:t xml:space="preserve"> libero, sit </w:t>
-      </w:r>
-      <w:proofErr w:type="spellStart"/>
-      <w:r>
-        <w:rPr>
-          <w:rFonts w:ascii="Calibri" w:eastAsia="Calibri" w:hAnsi="Calibri" w:cs="Calibri"/>
-          <w:b w:val="0"/>
-          <w:bCs w:val="0"/>
-          <w:kern w:val="0"/>
-          <w:sz w:val="22"/>
-          <w:szCs w:val="22"/>
-          <w:lang w:val="en-US"/>
-        </w:rPr>
-        <w:t>amet</w:t>
-      </w:r>
-      <w:proofErr w:type="spellEnd"/>
-      <w:r>
-        <w:rPr>
-          <w:rFonts w:ascii="Calibri" w:eastAsia="Calibri" w:hAnsi="Calibri" w:cs="Calibri"/>
-          <w:b w:val="0"/>
-          <w:bCs w:val="0"/>
-          <w:kern w:val="0"/>
-          <w:sz w:val="22"/>
-          <w:szCs w:val="22"/>
-          <w:lang w:val="en-US"/>
-        </w:rPr>
-        <w:t xml:space="preserve"> </w:t>
-      </w:r>
-      <w:proofErr w:type="spellStart"/>
-      <w:r>
-        <w:rPr>
-          <w:rFonts w:ascii="Calibri" w:eastAsia="Calibri" w:hAnsi="Calibri" w:cs="Calibri"/>
-          <w:b w:val="0"/>
-          <w:bCs w:val="0"/>
-          <w:kern w:val="0"/>
-          <w:sz w:val="22"/>
-          <w:szCs w:val="22"/>
-          <w:lang w:val="en-US"/>
-        </w:rPr>
-        <w:t>commodo</w:t>
-      </w:r>
-      <w:proofErr w:type="spellEnd"/>
-      <w:r>
-        <w:rPr>
-          <w:rFonts w:ascii="Calibri" w:eastAsia="Calibri" w:hAnsi="Calibri" w:cs="Calibri"/>
-          <w:b w:val="0"/>
-          <w:bCs w:val="0"/>
-          <w:kern w:val="0"/>
-          <w:sz w:val="22"/>
-          <w:szCs w:val="22"/>
-          <w:lang w:val="en-US"/>
-        </w:rPr>
-        <w:t xml:space="preserve"> magna </w:t>
-      </w:r>
-      <w:proofErr w:type="spellStart"/>
-      <w:r>
-        <w:rPr>
-          <w:rFonts w:ascii="Calibri" w:eastAsia="Calibri" w:hAnsi="Calibri" w:cs="Calibri"/>
-          <w:b w:val="0"/>
-          <w:bCs w:val="0"/>
-          <w:kern w:val="0"/>
-          <w:sz w:val="22"/>
-          <w:szCs w:val="22"/>
-          <w:lang w:val="en-US"/>
-        </w:rPr>
-        <w:t>eros</w:t>
-      </w:r>
-      <w:proofErr w:type="spellEnd"/>
-      <w:r>
-        <w:rPr>
-          <w:rFonts w:ascii="Calibri" w:eastAsia="Calibri" w:hAnsi="Calibri" w:cs="Calibri"/>
-          <w:b w:val="0"/>
-          <w:bCs w:val="0"/>
-          <w:kern w:val="0"/>
-          <w:sz w:val="22"/>
-          <w:szCs w:val="22"/>
-          <w:lang w:val="en-US"/>
-        </w:rPr>
-        <w:t xml:space="preserve"> </w:t>
-      </w:r>
-      <w:proofErr w:type="spellStart"/>
-      <w:r>
-        <w:rPr>
-          <w:rFonts w:ascii="Calibri" w:eastAsia="Calibri" w:hAnsi="Calibri" w:cs="Calibri"/>
-          <w:b w:val="0"/>
-          <w:bCs w:val="0"/>
-          <w:kern w:val="0"/>
-          <w:sz w:val="22"/>
-          <w:szCs w:val="22"/>
-          <w:lang w:val="en-US"/>
-        </w:rPr>
-        <w:t>quis</w:t>
-      </w:r>
-      <w:proofErr w:type="spellEnd"/>
-      <w:r>
-        <w:rPr>
-          <w:rFonts w:ascii="Calibri" w:eastAsia="Calibri" w:hAnsi="Calibri" w:cs="Calibri"/>
-          <w:b w:val="0"/>
-          <w:bCs w:val="0"/>
-          <w:kern w:val="0"/>
-          <w:sz w:val="22"/>
-          <w:szCs w:val="22"/>
-          <w:lang w:val="en-US"/>
-        </w:rPr>
-        <w:t xml:space="preserve"> </w:t>
-      </w:r>
-      <w:proofErr w:type="spellStart"/>
-      <w:r>
-        <w:rPr>
-          <w:rFonts w:ascii="Calibri" w:eastAsia="Calibri" w:hAnsi="Calibri" w:cs="Calibri"/>
-          <w:b w:val="0"/>
-          <w:bCs w:val="0"/>
-          <w:kern w:val="0"/>
-          <w:sz w:val="22"/>
-          <w:szCs w:val="22"/>
-          <w:lang w:val="en-US"/>
-        </w:rPr>
-        <w:t>urna</w:t>
-      </w:r>
-      <w:proofErr w:type="spellEnd"/>
-      <w:r>
-        <w:rPr>
-          <w:rFonts w:ascii="Calibri" w:eastAsia="Calibri" w:hAnsi="Calibri" w:cs="Calibri"/>
-          <w:b w:val="0"/>
-          <w:bCs w:val="0"/>
-          <w:kern w:val="0"/>
-          <w:sz w:val="22"/>
-          <w:szCs w:val="22"/>
-          <w:lang w:val="en-US"/>
-        </w:rPr>
-        <w:t xml:space="preserve">. </w:t>
-      </w:r>
-    </w:p>
-    <w:p>
-      <w:pPr>
-        <w:pStyle w:val="Heading1"/>
-        <w:spacing w:after="0" w:line="240" w:lineRule="auto"/>
-        <w:rPr>
-          <w:rFonts w:ascii="Calibri" w:eastAsia="Calibri" w:hAnsi="Calibri" w:cs="Calibri"/>
-          <w:b w:val="0"/>
-          <w:bCs w:val="0"/>
-          <w:kern w:val="0"/>
-          <w:sz w:val="22"/>
-          <w:szCs w:val="22"/>
-          <w:lang w:val="en-US"/>
-        </w:rPr>
-      </w:pPr>
-      <w:r>
-        <w:rPr>
-          <w:rFonts w:ascii="Calibri" w:eastAsia="Calibri" w:hAnsi="Calibri" w:cs="Calibri"/>
-          <w:b w:val="0"/>
-          <w:bCs w:val="0"/>
-          <w:color w:val="808080"/>
-          <w:kern w:val="0"/>
-          <w:sz w:val="22"/>
-          <w:szCs w:val="22"/>
-          <w:lang w:val="en-US"/>
-        </w:rPr>
-        <w:t>\begin{itemize}</w:t>
-      </w:r>
-    </w:p>
-    <w:p>
-      <w:pPr>
-        <w:spacing w:after="0" w:line="240" w:lineRule="auto"/>
-        <w:ind w:left="708"/>
-        <w:jc w:val="both"/>
-        <w:rPr>
-          <w:rFonts w:cs="Calibri"/>
-          <w:lang w:val="en-US"/>
-        </w:rPr>
-      </w:pPr>
-      <w:r>
-        <w:rPr>
-          <w:rFonts w:cs="Calibri"/>
-          <w:lang w:val="en-US"/>
-        </w:rPr>
-        <w:t xml:space="preserve">\item </w:t>
-      </w:r>
-      <w:r>
-        <w:rPr>
-          <w:rFonts w:cs="Calibri"/>
-          <w:lang w:val="en-US"/>
-        </w:rPr>
-        <w:t>Item</w:t>
-      </w:r>
-      <w:r>
-        <w:rPr>
-          <w:rFonts w:cs="Calibri"/>
-          <w:lang w:val="en-US"/>
-        </w:rPr>
-        <w:t>1</w:t>
-      </w:r>
-    </w:p>
-    <w:p>
-      <w:pPr>
-        <w:spacing w:after="0" w:line="240" w:lineRule="auto"/>
-        <w:ind w:left="495" w:firstLine="213"/>
-        <w:jc w:val="both"/>
-        <w:rPr>
-          <w:rFonts w:cs="Calibri"/>
-          <w:lang w:val="en-US"/>
-        </w:rPr>
-      </w:pPr>
-      <w:r>
-        <w:rPr>
-          <w:rFonts w:cs="Calibri"/>
-          <w:lang w:val="en-US"/>
-        </w:rPr>
-        <w:t xml:space="preserve">\item </w:t>
-      </w:r>
-      <w:r>
-        <w:rPr>
-          <w:rFonts w:cs="Calibri"/>
-          <w:lang w:val="en-US"/>
-        </w:rPr>
-        <w:t>Item</w:t>
-      </w:r>
-      <w:r>
-        <w:rPr>
-          <w:rFonts w:cs="Calibri"/>
-          <w:lang w:val="en-US"/>
-        </w:rPr>
-        <w:t>2</w:t>
-      </w:r>
-    </w:p>
-    <w:p>
-      <w:pPr>
-        <w:spacing w:after="0" w:line="240" w:lineRule="auto"/>
-        <w:jc w:val="both"/>
-        <w:rPr>
-          <w:rFonts w:cs="Calibri"/>
-          <w:lang w:val="en-US"/>
-        </w:rPr>
-      </w:pPr>
-      <w:r>
-        <w:rPr>
-          <w:rFonts w:cs="Calibri"/>
-          <w:color w:val="808080"/>
-          <w:lang w:val="en-US"/>
-        </w:rPr>
-        <w:t>\end{itemize}</w:t>
-      </w:r>
-    </w:p>
-    <w:p>
-      <w:pPr>
-        <w:spacing w:after="0" w:line="240" w:lineRule="auto"/>
-        <w:jc w:val="both"/>
-        <w:rPr>
-          <w:rFonts w:cs="Calibri"/>
-          <w:lang w:val="en-US"/>
-        </w:rPr>
-      </w:pPr>
-    </w:p>
-    <w:p>
-      <w:pPr>
-        <w:spacing w:after="0" w:line="240" w:lineRule="auto"/>
-        <w:jc w:val="both"/>
-        <w:rPr>
-          <w:rFonts w:cs="Calibri"/>
-          <w:lang w:val="en-US"/>
-        </w:rPr>
-      </w:pPr>
-      <w:r>
-        <w:rPr>
-          <w:rFonts w:cs="Calibri"/>
-          <w:lang w:val="en-US"/>
-        </w:rPr>
-        <w:t>We just remove begin, end</w:t>
-      </w:r>
-      <w:r>
-        <w:rPr>
-          <w:rFonts w:cs="Calibri"/>
-          <w:lang w:val="en-US"/>
-        </w:rPr>
-        <w:t>\</w:t>
-      </w:r>
-      <w:proofErr w:type="spellStart"/>
-      <w:r>
-        <w:rPr>
-          <w:rFonts w:cs="Calibri"/>
-          <w:lang w:val="en-US"/>
-        </w:rPr>
-        <w:t>textellipsis</w:t>
-      </w:r>
-      <w:proofErr w:type="spellEnd"/>
-      <w:r>
-        <w:rPr>
-          <w:rFonts w:cs="Calibri"/>
-          <w:lang w:val="en-US"/>
-        </w:rPr>
-        <w:t xml:space="preserve"> there are too many subtleties for the tags in item, enumerate etc.</w:t>
       </w:r>
     </w:p>
     <w:p>
@@ -1239,21 +871,14 @@
           <w:rFonts w:cs="Calibri"/>
           <w:lang w:val="en-US"/>
         </w:rPr>
-        <w:t>Lorem ipsum dolor</w:t>
-      </w:r>
-      <w:r>
-        <w:rPr>
-          <w:rFonts w:cs="Calibri"/>
-          <w:lang w:val="en-US"/>
-        </w:rPr>
-        <w:t>.</w:t>
-      </w:r>
-      <w:r>
-        <w:rPr>
-          <w:rFonts w:cs="Calibri"/>
-          <w:lang w:val="en-US"/>
-        </w:rPr>
-        <w:t xml:space="preserve"> See</w:t>
+        <w:t xml:space="preserve">Here we refer to an equation: </w:t>
+      </w:r>
+      <w:r>
+        <w:rPr>
+          <w:rFonts w:cs="Calibri"/>
+          <w:lang w:val="en-US"/>
+        </w:rPr>
+        <w:t>See</w:t>
       </w:r>
       <w:r>
         <w:rPr>
@@ -1271,7 +896,6 @@
         <w:t>\</w:t>
       </w:r>
       <w:proofErr w:type="spellStart"/>
-      <w:proofErr w:type="gramStart"/>
       <w:r>
         <w:rPr>
           <w:rFonts w:cs="Calibri"/>
@@ -1289,7 +913,6 @@
         </w:rPr>
         <w:t>{</w:t>
       </w:r>
-      <w:proofErr w:type="gramEnd"/>
       <w:r>
         <w:rPr>
           <w:rFonts w:cs="Calibri"/>
@@ -1335,7 +958,7 @@
           <w:lang w:eastAsia="de-CH"/>
         </w:rPr>
         <w:drawing>
-          <wp:inline distT="0" distB="0" distL="0" distR="0">
+          <wp:inline distT="0" distB="0" distL="0" distR="0" wp14:anchorId="7FBC8D07" wp14:editId="7F7B4B10">
             <wp:extent cx="4647039" cy="199515"/>
             <wp:effectExtent l="0" t="0" r="1270" b="0"/>
             <wp:docPr id="9" name="Picture 9"/>
@@ -1394,23 +1017,13 @@
           <w:lang w:val="en-US"/>
         </w:rPr>
       </w:pPr>
-      <w:proofErr w:type="gramStart"/>
-      <w:r>
-        <w:rPr>
-          <w:rFonts w:cs="Calibri"/>
-          <w:color w:val="808080"/>
-          <w:lang w:val="en-US"/>
-        </w:rPr>
-        <w:t>a^</w:t>
-      </w:r>
-      <w:proofErr w:type="gramEnd"/>
-      <w:r>
-        <w:rPr>
-          <w:rFonts w:cs="Calibri"/>
-          <w:color w:val="808080"/>
-          <w:lang w:val="en-US"/>
-        </w:rPr>
-        <w:t>2</w:t>
+      <w:r>
+        <w:rPr>
+          <w:rFonts w:cs="Calibri"/>
+          <w:color w:val="808080"/>
+          <w:lang w:val="en-US"/>
+        </w:rPr>
+        <w:t>a^2</w:t>
       </w:r>
       <w:r>
         <w:rPr>
@@ -1539,7 +1152,7 @@
           <w:b w:val="0"/>
           <w:lang w:val="en-US"/>
         </w:rPr>
-        <w:t xml:space="preserve"> Example Equation 2</w:t>
+        <w:t>Example Equation 2</w:t>
       </w:r>
       <w:r>
         <w:rPr>
@@ -1565,7 +1178,7 @@
           <w:rFonts w:cs="Calibri"/>
           <w:lang w:val="en-US"/>
         </w:rPr>
-        <w:t>Lorem ipsum dolor</w:t>
+        <w:t>Here we refer to another equation</w:t>
       </w:r>
       <w:r>
         <w:rPr>
@@ -1591,7 +1204,6 @@
         <w:t>\</w:t>
       </w:r>
       <w:proofErr w:type="spellStart"/>
-      <w:proofErr w:type="gramStart"/>
       <w:r>
         <w:rPr>
           <w:rFonts w:cs="Calibri"/>
@@ -1609,7 +1221,6 @@
         </w:rPr>
         <w:t>{</w:t>
       </w:r>
-      <w:proofErr w:type="gramEnd"/>
       <w:r>
         <w:rPr>
           <w:rFonts w:cs="Calibri"/>
@@ -1658,7 +1269,7 @@
           <w:lang w:eastAsia="de-CH"/>
         </w:rPr>
         <w:drawing>
-          <wp:anchor distT="0" distB="0" distL="114300" distR="114300" simplePos="0" relativeHeight="251659264" behindDoc="0" locked="0" layoutInCell="1" allowOverlap="1">
+          <wp:anchor distT="0" distB="0" distL="114300" distR="114300" simplePos="0" relativeHeight="251659264" behindDoc="0" locked="0" layoutInCell="1" allowOverlap="1" wp14:anchorId="37FB9907" wp14:editId="4A2A70E4">
             <wp:simplePos x="0" y="0"/>
             <wp:positionH relativeFrom="column">
               <wp:posOffset>0</wp:posOffset>
@@ -1785,7 +1396,6 @@
           <w:color w:val="808080"/>
           <w:lang w:val="en-US"/>
         </w:rPr>
-        <w:lastRenderedPageBreak/>
         <w:t xml:space="preserve">\label{eq:2} </w:t>
       </w:r>
       <w:r>
@@ -1815,6 +1425,7 @@
           <w:color w:val="808080"/>
           <w:lang w:val="en-US"/>
         </w:rPr>
+        <w:lastRenderedPageBreak/>
         <w:t>\end{equation}</w:t>
       </w:r>
       <w:r>
@@ -1883,14 +1494,7 @@
           <w:rFonts w:cs="Calibri"/>
           <w:lang w:val="en-US"/>
         </w:rPr>
-        <w:t>Lor</w:t>
-      </w:r>
-      <w:r>
-        <w:rPr>
-          <w:rFonts w:cs="Calibri"/>
-          <w:lang w:val="en-US"/>
-        </w:rPr>
-        <w:t>em ipsum dolor</w:t>
+        <w:t>Here we refer to a table</w:t>
       </w:r>
       <w:r>
         <w:rPr>
@@ -1899,7 +1503,6 @@
         </w:rPr>
         <w:t>. See Tab</w:t>
       </w:r>
-      <w:proofErr w:type="gramStart"/>
       <w:r>
         <w:rPr>
           <w:rFonts w:cs="Calibri"/>
@@ -1916,7 +1519,6 @@
         </w:rPr>
         <w:t>~</w:t>
       </w:r>
-      <w:proofErr w:type="gramEnd"/>
       <w:r>
         <w:rPr>
           <w:rFonts w:cs="Calibri"/>
@@ -1968,7 +1570,7 @@
           <w:lang w:eastAsia="de-CH"/>
         </w:rPr>
         <w:drawing>
-          <wp:inline distT="0" distB="0" distL="0" distR="0">
+          <wp:inline distT="0" distB="0" distL="0" distR="0" wp14:anchorId="5939C261" wp14:editId="7C45CD54">
             <wp:extent cx="4700026" cy="438913"/>
             <wp:effectExtent l="0" t="0" r="5715" b="0"/>
             <wp:docPr id="11" name="Picture 11"/>
@@ -2145,25 +1747,7 @@
           <w:color w:val="808080"/>
           <w:lang w:val="en-US"/>
         </w:rPr>
-        <w:t xml:space="preserve"> </w:t>
-      </w:r>
-      <w:proofErr w:type="gramStart"/>
-      <w:r>
-        <w:rPr>
-          <w:rFonts w:cs="Calibri"/>
-          <w:color w:val="808080"/>
-          <w:lang w:val="en-US"/>
-        </w:rPr>
-        <w:t>a</w:t>
-      </w:r>
-      <w:proofErr w:type="gramEnd"/>
-      <w:r>
-        <w:rPr>
-          <w:rFonts w:cs="Calibri"/>
-          <w:color w:val="808080"/>
-          <w:lang w:val="en-US"/>
-        </w:rPr>
-        <w:t xml:space="preserve"> &amp; b \\ </w:t>
+        <w:t xml:space="preserve"> a &amp; b \\ </w:t>
       </w:r>
     </w:p>
     <w:p>
@@ -2179,23 +1763,13 @@
           <w:lang w:val="en-US"/>
         </w:rPr>
       </w:pPr>
-      <w:proofErr w:type="gramStart"/>
-      <w:r>
-        <w:rPr>
-          <w:rFonts w:cs="Calibri"/>
-          <w:color w:val="808080"/>
-          <w:lang w:val="en-US"/>
-        </w:rPr>
-        <w:t>c</w:t>
-      </w:r>
-      <w:proofErr w:type="gramEnd"/>
-      <w:r>
-        <w:rPr>
-          <w:rFonts w:cs="Calibri"/>
-          <w:color w:val="808080"/>
-          <w:lang w:val="en-US"/>
-        </w:rPr>
-        <w:t xml:space="preserve"> &amp; d \\</w:t>
+      <w:r>
+        <w:rPr>
+          <w:rFonts w:cs="Calibri"/>
+          <w:color w:val="808080"/>
+          <w:lang w:val="en-US"/>
+        </w:rPr>
+        <w:t>c &amp; d \\</w:t>
       </w:r>
     </w:p>
     <w:p>
@@ -2327,19 +1901,16 @@
           <w:color w:val="808080"/>
           <w:lang w:val="en-US"/>
         </w:rPr>
-        <w:t>\</w:t>
-      </w:r>
-      <w:proofErr w:type="spellStart"/>
+        <w:t>\subsubsection{</w:t>
+      </w:r>
       <w:r>
         <w:rPr>
           <w:rFonts w:ascii="Calibri" w:hAnsi="Calibri" w:cs="Calibri"/>
           <w:b w:val="0"/>
-          <w:color w:val="808080"/>
-          <w:lang w:val="en-US"/>
-        </w:rPr>
-        <w:t>subsubsection</w:t>
-      </w:r>
-      <w:proofErr w:type="spellEnd"/>
+          <w:lang w:val="en-US"/>
+        </w:rPr>
+        <w:t>Example Figure</w:t>
+      </w:r>
       <w:r>
         <w:rPr>
           <w:rFonts w:ascii="Calibri" w:hAnsi="Calibri" w:cs="Calibri"/>
@@ -2347,23 +1918,6 @@
           <w:color w:val="808080"/>
           <w:lang w:val="en-US"/>
         </w:rPr>
-        <w:t>{</w:t>
-      </w:r>
-      <w:r>
-        <w:rPr>
-          <w:rFonts w:ascii="Calibri" w:hAnsi="Calibri" w:cs="Calibri"/>
-          <w:b w:val="0"/>
-          <w:lang w:val="en-US"/>
-        </w:rPr>
-        <w:t>Example Figure</w:t>
-      </w:r>
-      <w:r>
-        <w:rPr>
-          <w:rFonts w:ascii="Calibri" w:hAnsi="Calibri" w:cs="Calibri"/>
-          <w:b w:val="0"/>
-          <w:color w:val="808080"/>
-          <w:lang w:val="en-US"/>
-        </w:rPr>
         <w:t>}</w:t>
       </w:r>
     </w:p>
@@ -2391,14 +1945,7 @@
           <w:rFonts w:cs="Calibri"/>
           <w:lang w:val="en-US"/>
         </w:rPr>
-        <w:t>Lorem ipsum</w:t>
-      </w:r>
-      <w:r>
-        <w:rPr>
-          <w:rFonts w:cs="Calibri"/>
-          <w:lang w:val="en-US"/>
-        </w:rPr>
-        <w:t xml:space="preserve"> dolor</w:t>
+        <w:t>Here we refer to a figure</w:t>
       </w:r>
       <w:r>
         <w:rPr>
@@ -2413,26 +1960,16 @@
           <w:color w:val="C0C0C0"/>
           <w:lang w:val="en-US"/>
         </w:rPr>
-        <w:t>g</w:t>
-      </w:r>
-      <w:proofErr w:type="gramStart"/>
+        <w:t>g.</w:t>
+      </w:r>
       <w:r>
         <w:rPr>
           <w:rFonts w:cs="Calibri"/>
           <w:color w:val="C0C0C0"/>
           <w:lang w:val="en-US"/>
         </w:rPr>
-        <w:t>.</w:t>
-      </w:r>
-      <w:r>
-        <w:rPr>
-          <w:rFonts w:cs="Calibri"/>
-          <w:color w:val="C0C0C0"/>
-          <w:lang w:val="en-US"/>
-        </w:rPr>
         <w:t>~</w:t>
       </w:r>
-      <w:proofErr w:type="gramEnd"/>
       <w:r>
         <w:rPr>
           <w:rFonts w:cs="Calibri"/>
@@ -2484,7 +2021,7 @@
           <w:lang w:eastAsia="de-CH"/>
         </w:rPr>
         <w:drawing>
-          <wp:anchor distT="0" distB="0" distL="114300" distR="114300" simplePos="0" relativeHeight="251661312" behindDoc="0" locked="0" layoutInCell="1" allowOverlap="1">
+          <wp:anchor distT="0" distB="0" distL="114300" distR="114300" simplePos="0" relativeHeight="251661312" behindDoc="0" locked="0" layoutInCell="1" allowOverlap="1" wp14:anchorId="75705820" wp14:editId="6E02CB80">
             <wp:simplePos x="0" y="0"/>
             <wp:positionH relativeFrom="column">
               <wp:posOffset>0</wp:posOffset>
@@ -2791,7 +2328,7 @@
 </file>
 
 <file path=word/styles.xml><?xml version="1.0" encoding="utf-8"?>
-<w:styles xmlns:mc="http://schemas.openxmlformats.org/markup-compatibility/2006" xmlns:r="http://schemas.openxmlformats.org/officeDocument/2006/relationships" xmlns:w="http://schemas.openxmlformats.org/wordprocessingml/2006/main" xmlns:w14="http://schemas.microsoft.com/office/word/2010/wordml" xmlns:w15="http://schemas.microsoft.com/office/word/2012/wordml" xmlns:w16se="http://schemas.microsoft.com/office/word/2015/wordml/symex" mc:Ignorable="w14 w15 w16se">
+<w:styles xmlns:mc="http://schemas.openxmlformats.org/markup-compatibility/2006" xmlns:r="http://schemas.openxmlformats.org/officeDocument/2006/relationships" xmlns:w="http://schemas.openxmlformats.org/wordprocessingml/2006/main" xmlns:w14="http://schemas.microsoft.com/office/word/2010/wordml" xmlns:w15="http://schemas.microsoft.com/office/word/2012/wordml" xmlns:w16cex="http://schemas.microsoft.com/office/word/2018/wordml/cex" xmlns:w16cid="http://schemas.microsoft.com/office/word/2016/wordml/cid" xmlns:w16="http://schemas.microsoft.com/office/word/2018/wordml" xmlns:w16du="http://schemas.microsoft.com/office/word/2023/wordml/word16du" xmlns:w16sdtdh="http://schemas.microsoft.com/office/word/2020/wordml/sdtdatahash" xmlns:w16sdtfl="http://schemas.microsoft.com/office/word/2024/wordml/sdtformatlock" xmlns:w16se="http://schemas.microsoft.com/office/word/2015/wordml/symex" mc:Ignorable="w14 w15 w16se w16cid w16 w16cex w16sdtdh w16sdtfl w16du">
   <w:docDefaults>
     <w:rPrDefault>
       <w:rPr>
@@ -2807,7 +2344,7 @@
       </w:pPr>
     </w:pPrDefault>
   </w:docDefaults>
-  <w:latentStyles w:defLockedState="0" w:defUIPriority="99" w:defSemiHidden="0" w:defUnhideWhenUsed="0" w:defQFormat="0" w:count="371">
+  <w:latentStyles w:defLockedState="0" w:defUIPriority="99" w:defSemiHidden="0" w:defUnhideWhenUsed="0" w:defQFormat="0" w:count="376">
     <w:lsdException w:name="Normal" w:uiPriority="0" w:qFormat="1"/>
     <w:lsdException w:name="heading 1" w:uiPriority="9" w:qFormat="1"/>
     <w:lsdException w:name="heading 2" w:semiHidden="1" w:uiPriority="9" w:unhideWhenUsed="1" w:qFormat="1"/>
@@ -3179,6 +2716,11 @@
     <w:lsdException w:name="List Table 5 Dark Accent 6" w:uiPriority="50"/>
     <w:lsdException w:name="List Table 6 Colorful Accent 6" w:uiPriority="51"/>
     <w:lsdException w:name="List Table 7 Colorful Accent 6" w:uiPriority="52"/>
+    <w:lsdException w:name="Mention" w:semiHidden="1" w:unhideWhenUsed="1"/>
+    <w:lsdException w:name="Smart Hyperlink" w:semiHidden="1" w:unhideWhenUsed="1"/>
+    <w:lsdException w:name="Hashtag" w:semiHidden="1" w:unhideWhenUsed="1"/>
+    <w:lsdException w:name="Unresolved Mention" w:semiHidden="1" w:unhideWhenUsed="1"/>
+    <w:lsdException w:name="Smart Link" w:semiHidden="1" w:unhideWhenUsed="1"/>
   </w:latentStyles>
   <w:style w:type="paragraph" w:default="1" w:styleId="Normal">
     <w:name w:val="Normal"/>

</xml_diff>